<commit_message>
-bs bug fix, torch_scatter for pg/qg_new
</commit_message>
<xml_diff>
--- a/Manus GNN notes.docx
+++ b/Manus GNN notes.docx
@@ -1,6 +1,6 @@
 
 <file path=word/document.xml><?xml version="1.0" encoding="utf-8"?>
-<w:document xmlns:wpc="http://schemas.microsoft.com/office/word/2010/wordprocessingCanvas" xmlns:cx="http://schemas.microsoft.com/office/drawing/2014/chartex" xmlns:cx1="http://schemas.microsoft.com/office/drawing/2015/9/8/chartex" xmlns:cx2="http://schemas.microsoft.com/office/drawing/2015/10/21/chartex" xmlns:cx3="http://schemas.microsoft.com/office/drawing/2016/5/9/chartex" xmlns:cx4="http://schemas.microsoft.com/office/drawing/2016/5/10/chartex" xmlns:cx5="http://schemas.microsoft.com/office/drawing/2016/5/11/chartex" xmlns:cx6="http://schemas.microsoft.com/office/drawing/2016/5/12/chartex" xmlns:cx7="http://schemas.microsoft.com/office/drawing/2016/5/13/chartex" xmlns:cx8="http://schemas.microsoft.com/office/drawing/2016/5/14/chartex" xmlns:mc="http://schemas.openxmlformats.org/markup-compatibility/2006" xmlns:aink="http://schemas.microsoft.com/office/drawing/2016/ink" xmlns:am3d="http://schemas.microsoft.com/office/drawing/2017/model3d" xmlns:o="urn:schemas-microsoft-com:office:office" xmlns:oel="http://schemas.microsoft.com/office/2019/extlst" xmlns:r="http://schemas.openxmlformats.org/officeDocument/2006/relationships" xmlns:m="http://schemas.openxmlformats.org/officeDocument/2006/math" xmlns:v="urn:schemas-microsoft-com:vml" xmlns:wp14="http://schemas.microsoft.com/office/word/2010/wordprocessingDrawing" xmlns:wp="http://schemas.openxmlformats.org/drawingml/2006/wordprocessingDrawing" xmlns:w10="urn:schemas-microsoft-com:office:word" xmlns:w="http://schemas.openxmlformats.org/wordprocessingml/2006/main" xmlns:w14="http://schemas.microsoft.com/office/word/2010/wordml" xmlns:w15="http://schemas.microsoft.com/office/word/2012/wordml" xmlns:w16cex="http://schemas.microsoft.com/office/word/2018/wordml/cex" xmlns:w16cid="http://schemas.microsoft.com/office/word/2016/wordml/cid" xmlns:w16="http://schemas.microsoft.com/office/word/2018/wordml" xmlns:w16sdtdh="http://schemas.microsoft.com/office/word/2020/wordml/sdtdatahash" xmlns:w16se="http://schemas.microsoft.com/office/word/2015/wordml/symex" xmlns:wpg="http://schemas.microsoft.com/office/word/2010/wordprocessingGroup" xmlns:wpi="http://schemas.microsoft.com/office/word/2010/wordprocessingInk" xmlns:wne="http://schemas.microsoft.com/office/word/2006/wordml" xmlns:wps="http://schemas.microsoft.com/office/word/2010/wordprocessingShape" mc:Ignorable="w14 w15 w16se w16cid w16 w16cex w16sdtdh wp14">
+<w:document xmlns:wpc="http://schemas.microsoft.com/office/word/2010/wordprocessingCanvas" xmlns:cx="http://schemas.microsoft.com/office/drawing/2014/chartex" xmlns:cx1="http://schemas.microsoft.com/office/drawing/2015/9/8/chartex" xmlns:cx2="http://schemas.microsoft.com/office/drawing/2015/10/21/chartex" xmlns:cx3="http://schemas.microsoft.com/office/drawing/2016/5/9/chartex" xmlns:cx4="http://schemas.microsoft.com/office/drawing/2016/5/10/chartex" xmlns:cx5="http://schemas.microsoft.com/office/drawing/2016/5/11/chartex" xmlns:cx6="http://schemas.microsoft.com/office/drawing/2016/5/12/chartex" xmlns:cx7="http://schemas.microsoft.com/office/drawing/2016/5/13/chartex" xmlns:cx8="http://schemas.microsoft.com/office/drawing/2016/5/14/chartex" xmlns:mc="http://schemas.openxmlformats.org/markup-compatibility/2006" xmlns:aink="http://schemas.microsoft.com/office/drawing/2016/ink" xmlns:am3d="http://schemas.microsoft.com/office/drawing/2017/model3d" xmlns:o="urn:schemas-microsoft-com:office:office" xmlns:oel="http://schemas.microsoft.com/office/2019/extlst" xmlns:r="http://schemas.openxmlformats.org/officeDocument/2006/relationships" xmlns:m="http://schemas.openxmlformats.org/officeDocument/2006/math" xmlns:v="urn:schemas-microsoft-com:vml" xmlns:wp14="http://schemas.microsoft.com/office/word/2010/wordprocessingDrawing" xmlns:wp="http://schemas.openxmlformats.org/drawingml/2006/wordprocessingDrawing" xmlns:w10="urn:schemas-microsoft-com:office:word" xmlns:w="http://schemas.openxmlformats.org/wordprocessingml/2006/main" xmlns:w14="http://schemas.microsoft.com/office/word/2010/wordml" xmlns:w15="http://schemas.microsoft.com/office/word/2012/wordml" xmlns:w16cex="http://schemas.microsoft.com/office/word/2018/wordml/cex" xmlns:w16cid="http://schemas.microsoft.com/office/word/2016/wordml/cid" xmlns:w16="http://schemas.microsoft.com/office/word/2018/wordml" xmlns:w16du="http://schemas.microsoft.com/office/word/2023/wordml/word16du" xmlns:w16sdtdh="http://schemas.microsoft.com/office/word/2020/wordml/sdtdatahash" xmlns:w16se="http://schemas.microsoft.com/office/word/2015/wordml/symex" xmlns:wpg="http://schemas.microsoft.com/office/word/2010/wordprocessingGroup" xmlns:wpi="http://schemas.microsoft.com/office/word/2010/wordprocessingInk" xmlns:wne="http://schemas.microsoft.com/office/word/2006/wordml" xmlns:wps="http://schemas.microsoft.com/office/word/2010/wordprocessingShape" mc:Ignorable="w14 w15 w16se w16cid w16 w16cex w16sdtdh w16du wp14">
   <w:body>
     <w:p>
       <w:pPr>
@@ -30,7 +30,7 @@
     </w:p>
     <w:p>
       <w:pPr>
-        <w:pStyle w:val="ListParagraph"/>
+        <w:pStyle w:val="Listenabsatz"/>
         <w:numPr>
           <w:ilvl w:val="0"/>
           <w:numId w:val="2"/>
@@ -48,25 +48,39 @@
     </w:p>
     <w:p>
       <w:pPr>
-        <w:pStyle w:val="ListParagraph"/>
-        <w:numPr>
-          <w:ilvl w:val="0"/>
-          <w:numId w:val="2"/>
-        </w:numPr>
-        <w:rPr>
-          <w:lang w:val="en-US"/>
-        </w:rPr>
-      </w:pPr>
-      <w:r>
-        <w:rPr>
-          <w:lang w:val="en-US"/>
-        </w:rPr>
-        <w:t>Link vs node prediction, if both then graph prediction</w:t>
-      </w:r>
-    </w:p>
-    <w:p>
-      <w:pPr>
-        <w:pStyle w:val="ListParagraph"/>
+        <w:pStyle w:val="Listenabsatz"/>
+        <w:numPr>
+          <w:ilvl w:val="0"/>
+          <w:numId w:val="2"/>
+        </w:numPr>
+        <w:rPr>
+          <w:lang w:val="en-US"/>
+        </w:rPr>
+      </w:pPr>
+      <w:r>
+        <w:rPr>
+          <w:lang w:val="en-US"/>
+        </w:rPr>
+        <w:t xml:space="preserve">Link vs node </w:t>
+      </w:r>
+      <w:proofErr w:type="gramStart"/>
+      <w:r>
+        <w:rPr>
+          <w:lang w:val="en-US"/>
+        </w:rPr>
+        <w:t>prediction, if</w:t>
+      </w:r>
+      <w:proofErr w:type="gramEnd"/>
+      <w:r>
+        <w:rPr>
+          <w:lang w:val="en-US"/>
+        </w:rPr>
+        <w:t xml:space="preserve"> both then graph prediction</w:t>
+      </w:r>
+    </w:p>
+    <w:p>
+      <w:pPr>
+        <w:pStyle w:val="Listenabsatz"/>
         <w:numPr>
           <w:ilvl w:val="0"/>
           <w:numId w:val="2"/>
@@ -108,20 +122,34 @@
     </w:p>
     <w:p>
       <w:pPr>
-        <w:pStyle w:val="ListParagraph"/>
-        <w:numPr>
-          <w:ilvl w:val="0"/>
-          <w:numId w:val="2"/>
-        </w:numPr>
-        <w:rPr>
-          <w:lang w:val="en-US"/>
-        </w:rPr>
-      </w:pPr>
-      <w:r>
-        <w:rPr>
-          <w:lang w:val="en-US"/>
-        </w:rPr>
-        <w:t xml:space="preserve">Making myself familiar with libraries: geometric_torch, </w:t>
+        <w:pStyle w:val="Listenabsatz"/>
+        <w:numPr>
+          <w:ilvl w:val="0"/>
+          <w:numId w:val="2"/>
+        </w:numPr>
+        <w:rPr>
+          <w:lang w:val="en-US"/>
+        </w:rPr>
+      </w:pPr>
+      <w:r>
+        <w:rPr>
+          <w:lang w:val="en-US"/>
+        </w:rPr>
+        <w:t xml:space="preserve">Making myself familiar with libraries: </w:t>
+      </w:r>
+      <w:proofErr w:type="spellStart"/>
+      <w:r>
+        <w:rPr>
+          <w:lang w:val="en-US"/>
+        </w:rPr>
+        <w:t>geometric_torch</w:t>
+      </w:r>
+      <w:proofErr w:type="spellEnd"/>
+      <w:r>
+        <w:rPr>
+          <w:lang w:val="en-US"/>
+        </w:rPr>
+        <w:t xml:space="preserve">, </w:t>
       </w:r>
       <w:r>
         <w:rPr>
@@ -132,7 +160,7 @@
     </w:p>
     <w:p>
       <w:pPr>
-        <w:pStyle w:val="ListParagraph"/>
+        <w:pStyle w:val="Listenabsatz"/>
         <w:numPr>
           <w:ilvl w:val="0"/>
           <w:numId w:val="2"/>
@@ -156,7 +184,7 @@
     </w:p>
     <w:p>
       <w:pPr>
-        <w:pStyle w:val="ListParagraph"/>
+        <w:pStyle w:val="Listenabsatz"/>
         <w:numPr>
           <w:ilvl w:val="0"/>
           <w:numId w:val="2"/>
@@ -198,7 +226,7 @@
     </w:p>
     <w:p>
       <w:pPr>
-        <w:pStyle w:val="ListParagraph"/>
+        <w:pStyle w:val="Listenabsatz"/>
         <w:numPr>
           <w:ilvl w:val="0"/>
           <w:numId w:val="2"/>
@@ -258,7 +286,7 @@
     </w:p>
     <w:p>
       <w:pPr>
-        <w:pStyle w:val="ListParagraph"/>
+        <w:pStyle w:val="Listenabsatz"/>
         <w:numPr>
           <w:ilvl w:val="0"/>
           <w:numId w:val="2"/>
@@ -301,12 +329,26 @@
         <w:rPr>
           <w:lang w:val="en-US"/>
         </w:rPr>
-        <w:t>L distance. So I can just take into account only the Ohm from the edges!</w:t>
-      </w:r>
-    </w:p>
-    <w:p>
-      <w:pPr>
-        <w:pStyle w:val="ListParagraph"/>
+        <w:t xml:space="preserve">L distance. </w:t>
+      </w:r>
+      <w:proofErr w:type="gramStart"/>
+      <w:r>
+        <w:rPr>
+          <w:lang w:val="en-US"/>
+        </w:rPr>
+        <w:t>So</w:t>
+      </w:r>
+      <w:proofErr w:type="gramEnd"/>
+      <w:r>
+        <w:rPr>
+          <w:lang w:val="en-US"/>
+        </w:rPr>
+        <w:t xml:space="preserve"> I can just take into account only the Ohm from the edges!</w:t>
+      </w:r>
+    </w:p>
+    <w:p>
+      <w:pPr>
+        <w:pStyle w:val="Listenabsatz"/>
         <w:numPr>
           <w:ilvl w:val="0"/>
           <w:numId w:val="2"/>
@@ -336,7 +378,7 @@
     </w:p>
     <w:p>
       <w:pPr>
-        <w:pStyle w:val="ListParagraph"/>
+        <w:pStyle w:val="Listenabsatz"/>
         <w:numPr>
           <w:ilvl w:val="0"/>
           <w:numId w:val="2"/>
@@ -360,7 +402,7 @@
     </w:p>
     <w:p>
       <w:pPr>
-        <w:pStyle w:val="ListParagraph"/>
+        <w:pStyle w:val="Listenabsatz"/>
         <w:numPr>
           <w:ilvl w:val="0"/>
           <w:numId w:val="2"/>
@@ -390,7 +432,7 @@
     </w:p>
     <w:p>
       <w:pPr>
-        <w:pStyle w:val="ListParagraph"/>
+        <w:pStyle w:val="Listenabsatz"/>
         <w:numPr>
           <w:ilvl w:val="0"/>
           <w:numId w:val="2"/>
@@ -408,25 +450,33 @@
     </w:p>
     <w:p>
       <w:pPr>
-        <w:pStyle w:val="ListParagraph"/>
-        <w:numPr>
-          <w:ilvl w:val="0"/>
-          <w:numId w:val="2"/>
-        </w:numPr>
-        <w:rPr>
-          <w:lang w:val="en-US"/>
-        </w:rPr>
-      </w:pPr>
-      <w:r>
-        <w:rPr>
-          <w:lang w:val="en-US"/>
-        </w:rPr>
-        <w:t>GraphSAGE model</w:t>
-      </w:r>
-    </w:p>
-    <w:p>
-      <w:pPr>
-        <w:pStyle w:val="ListParagraph"/>
+        <w:pStyle w:val="Listenabsatz"/>
+        <w:numPr>
+          <w:ilvl w:val="0"/>
+          <w:numId w:val="2"/>
+        </w:numPr>
+        <w:rPr>
+          <w:lang w:val="en-US"/>
+        </w:rPr>
+      </w:pPr>
+      <w:proofErr w:type="spellStart"/>
+      <w:r>
+        <w:rPr>
+          <w:lang w:val="en-US"/>
+        </w:rPr>
+        <w:t>GraphSAGE</w:t>
+      </w:r>
+      <w:proofErr w:type="spellEnd"/>
+      <w:r>
+        <w:rPr>
+          <w:lang w:val="en-US"/>
+        </w:rPr>
+        <w:t xml:space="preserve"> model</w:t>
+      </w:r>
+    </w:p>
+    <w:p>
+      <w:pPr>
+        <w:pStyle w:val="Listenabsatz"/>
         <w:numPr>
           <w:ilvl w:val="0"/>
           <w:numId w:val="2"/>
@@ -468,15 +518,16 @@
     </w:p>
     <w:p>
       <w:pPr>
-        <w:pStyle w:val="ListParagraph"/>
-        <w:numPr>
-          <w:ilvl w:val="0"/>
-          <w:numId w:val="2"/>
-        </w:numPr>
-        <w:rPr>
-          <w:lang w:val="en-US"/>
-        </w:rPr>
-      </w:pPr>
+        <w:pStyle w:val="Listenabsatz"/>
+        <w:numPr>
+          <w:ilvl w:val="0"/>
+          <w:numId w:val="2"/>
+        </w:numPr>
+        <w:rPr>
+          <w:lang w:val="en-US"/>
+        </w:rPr>
+      </w:pPr>
+      <w:proofErr w:type="spellStart"/>
       <w:r>
         <w:rPr>
           <w:lang w:val="en-US"/>
@@ -489,6 +540,7 @@
         </w:rPr>
         <w:t>genius</w:t>
       </w:r>
+      <w:proofErr w:type="spellEnd"/>
       <w:r>
         <w:rPr>
           <w:lang w:val="en-US"/>
@@ -498,7 +550,7 @@
     </w:p>
     <w:p>
       <w:pPr>
-        <w:pStyle w:val="ListParagraph"/>
+        <w:pStyle w:val="Listenabsatz"/>
         <w:numPr>
           <w:ilvl w:val="0"/>
           <w:numId w:val="2"/>
@@ -528,7 +580,7 @@
     </w:p>
     <w:p>
       <w:pPr>
-        <w:pStyle w:val="ListParagraph"/>
+        <w:pStyle w:val="Listenabsatz"/>
         <w:numPr>
           <w:ilvl w:val="0"/>
           <w:numId w:val="2"/>
@@ -547,7 +599,21 @@
         <w:rPr>
           <w:lang w:val="en-US"/>
         </w:rPr>
-        <w:t xml:space="preserve"> because accuracy has to be with mean and variance compared to all of them solved by newton Raphson</w:t>
+        <w:t xml:space="preserve"> because accuracy </w:t>
+      </w:r>
+      <w:proofErr w:type="gramStart"/>
+      <w:r>
+        <w:rPr>
+          <w:lang w:val="en-US"/>
+        </w:rPr>
+        <w:t>has to</w:t>
+      </w:r>
+      <w:proofErr w:type="gramEnd"/>
+      <w:r>
+        <w:rPr>
+          <w:lang w:val="en-US"/>
+        </w:rPr>
+        <w:t xml:space="preserve"> be with mean and variance compared to all of them solved by newton Raphson</w:t>
       </w:r>
       <w:r>
         <w:rPr>
@@ -590,7 +656,7 @@
     </w:p>
     <w:p>
       <w:pPr>
-        <w:pStyle w:val="ListParagraph"/>
+        <w:pStyle w:val="Listenabsatz"/>
         <w:numPr>
           <w:ilvl w:val="0"/>
           <w:numId w:val="2"/>
@@ -599,8 +665,13 @@
       <w:r>
         <w:t xml:space="preserve">GNN </w:t>
       </w:r>
-      <w:r>
-        <w:t xml:space="preserve">literature: </w:t>
+      <w:proofErr w:type="spellStart"/>
+      <w:r>
+        <w:t>literature</w:t>
+      </w:r>
+      <w:proofErr w:type="spellEnd"/>
+      <w:r>
+        <w:t xml:space="preserve">: </w:t>
       </w:r>
       <w:hyperlink r:id="rId5" w:history="1">
         <w:r>
@@ -613,20 +684,34 @@
     </w:p>
     <w:p>
       <w:pPr>
-        <w:pStyle w:val="ListParagraph"/>
-        <w:numPr>
-          <w:ilvl w:val="0"/>
-          <w:numId w:val="2"/>
-        </w:numPr>
-        <w:rPr>
-          <w:lang w:val="en-US"/>
-        </w:rPr>
-      </w:pPr>
-      <w:r>
-        <w:rPr>
-          <w:lang w:val="en-US"/>
-        </w:rPr>
-        <w:t xml:space="preserve">GNN library based on pytorch: </w:t>
+        <w:pStyle w:val="Listenabsatz"/>
+        <w:numPr>
+          <w:ilvl w:val="0"/>
+          <w:numId w:val="2"/>
+        </w:numPr>
+        <w:rPr>
+          <w:lang w:val="en-US"/>
+        </w:rPr>
+      </w:pPr>
+      <w:r>
+        <w:rPr>
+          <w:lang w:val="en-US"/>
+        </w:rPr>
+        <w:t xml:space="preserve">GNN library based on </w:t>
+      </w:r>
+      <w:proofErr w:type="spellStart"/>
+      <w:r>
+        <w:rPr>
+          <w:lang w:val="en-US"/>
+        </w:rPr>
+        <w:t>pytorch</w:t>
+      </w:r>
+      <w:proofErr w:type="spellEnd"/>
+      <w:r>
+        <w:rPr>
+          <w:lang w:val="en-US"/>
+        </w:rPr>
+        <w:t xml:space="preserve">: </w:t>
       </w:r>
       <w:hyperlink r:id="rId6" w:history="1">
         <w:r>
@@ -640,7 +725,7 @@
     </w:p>
     <w:p>
       <w:pPr>
-        <w:pStyle w:val="ListParagraph"/>
+        <w:pStyle w:val="Listenabsatz"/>
         <w:numPr>
           <w:ilvl w:val="0"/>
           <w:numId w:val="2"/>
@@ -667,7 +752,7 @@
     </w:p>
     <w:p>
       <w:pPr>
-        <w:pStyle w:val="ListParagraph"/>
+        <w:pStyle w:val="Listenabsatz"/>
         <w:numPr>
           <w:ilvl w:val="0"/>
           <w:numId w:val="2"/>
@@ -700,7 +785,7 @@
     </w:p>
     <w:p>
       <w:pPr>
-        <w:pStyle w:val="ListParagraph"/>
+        <w:pStyle w:val="Listenabsatz"/>
         <w:numPr>
           <w:ilvl w:val="0"/>
           <w:numId w:val="2"/>
@@ -730,7 +815,7 @@
     </w:p>
     <w:p>
       <w:pPr>
-        <w:pStyle w:val="ListParagraph"/>
+        <w:pStyle w:val="Listenabsatz"/>
         <w:numPr>
           <w:ilvl w:val="0"/>
           <w:numId w:val="2"/>
@@ -770,7 +855,7 @@
     </w:p>
     <w:p>
       <w:pPr>
-        <w:pStyle w:val="ListParagraph"/>
+        <w:pStyle w:val="Listenabsatz"/>
         <w:numPr>
           <w:ilvl w:val="0"/>
           <w:numId w:val="2"/>
@@ -797,7 +882,7 @@
     </w:p>
     <w:p>
       <w:pPr>
-        <w:pStyle w:val="ListParagraph"/>
+        <w:pStyle w:val="Listenabsatz"/>
         <w:numPr>
           <w:ilvl w:val="0"/>
           <w:numId w:val="2"/>
@@ -842,7 +927,7 @@
     </w:p>
     <w:p>
       <w:pPr>
-        <w:pStyle w:val="ListParagraph"/>
+        <w:pStyle w:val="Listenabsatz"/>
         <w:numPr>
           <w:ilvl w:val="0"/>
           <w:numId w:val="2"/>
@@ -875,7 +960,7 @@
     </w:p>
     <w:p>
       <w:pPr>
-        <w:pStyle w:val="ListParagraph"/>
+        <w:pStyle w:val="Listenabsatz"/>
         <w:numPr>
           <w:ilvl w:val="0"/>
           <w:numId w:val="2"/>
@@ -902,7 +987,7 @@
     </w:p>
     <w:p>
       <w:pPr>
-        <w:pStyle w:val="ListParagraph"/>
+        <w:pStyle w:val="Listenabsatz"/>
         <w:numPr>
           <w:ilvl w:val="0"/>
           <w:numId w:val="2"/>
@@ -939,237 +1024,295 @@
     </w:p>
     <w:p>
       <w:pPr>
-        <w:pStyle w:val="ListParagraph"/>
-        <w:numPr>
-          <w:ilvl w:val="0"/>
-          <w:numId w:val="2"/>
-        </w:numPr>
-        <w:rPr>
-          <w:lang w:val="en-US"/>
-        </w:rPr>
-      </w:pPr>
-      <w:r>
-        <w:rPr>
-          <w:lang w:val="en-US"/>
-        </w:rPr>
-        <w:t>Deadline</w:t>
-      </w:r>
-      <w:r>
-        <w:rPr>
-          <w:lang w:val="en-US"/>
-        </w:rPr>
-        <w:t xml:space="preserve">: Flexible but </w:t>
-      </w:r>
-      <w:r>
-        <w:rPr>
-          <w:lang w:val="en-US"/>
-        </w:rPr>
-        <w:t>nearer is better: End of semester, maybe including semester holidays</w:t>
-      </w:r>
-    </w:p>
-    <w:p>
-      <w:pPr>
-        <w:pStyle w:val="ListParagraph"/>
-        <w:numPr>
-          <w:ilvl w:val="0"/>
-          <w:numId w:val="2"/>
-        </w:numPr>
-        <w:rPr>
-          <w:lang w:val="en-US"/>
-        </w:rPr>
-      </w:pPr>
-      <w:r>
-        <w:rPr>
-          <w:lang w:val="en-US"/>
-        </w:rPr>
-        <w:t xml:space="preserve">Submitting Project </w:t>
-      </w:r>
-      <w:r>
-        <w:rPr>
-          <w:lang w:val="en-US"/>
-        </w:rPr>
-        <w:t>R</w:t>
-      </w:r>
-      <w:r>
-        <w:rPr>
-          <w:lang w:val="en-US"/>
-        </w:rPr>
-        <w:t>eport</w:t>
-      </w:r>
-      <w:r>
-        <w:rPr>
-          <w:lang w:val="en-US"/>
-        </w:rPr>
-        <w:t xml:space="preserve"> with code</w:t>
-      </w:r>
-    </w:p>
-    <w:p>
-      <w:pPr>
-        <w:pStyle w:val="ListParagraph"/>
-        <w:numPr>
-          <w:ilvl w:val="1"/>
-          <w:numId w:val="2"/>
-        </w:numPr>
-        <w:rPr>
-          <w:lang w:val="en-US"/>
-        </w:rPr>
-      </w:pPr>
-      <w:r>
-        <w:rPr>
-          <w:lang w:val="en-US"/>
-        </w:rPr>
-        <w:t>Report: Mostly what I have done but also OPF basics</w:t>
-      </w:r>
-    </w:p>
-    <w:p>
-      <w:pPr>
-        <w:pStyle w:val="ListParagraph"/>
-        <w:numPr>
-          <w:ilvl w:val="0"/>
-          <w:numId w:val="2"/>
-        </w:numPr>
-        <w:rPr>
-          <w:lang w:val="en-US"/>
-        </w:rPr>
-      </w:pPr>
-      <w:r>
-        <w:rPr>
-          <w:lang w:val="en-US"/>
-        </w:rPr>
-        <w:t>Presentation</w:t>
-      </w:r>
-      <w:r>
-        <w:rPr>
-          <w:lang w:val="en-US"/>
-        </w:rPr>
-        <w:t>: yes</w:t>
-      </w:r>
-      <w:r>
-        <w:rPr>
-          <w:lang w:val="en-US"/>
-        </w:rPr>
-        <w:t xml:space="preserve"> and questions</w:t>
-      </w:r>
-    </w:p>
-    <w:p>
-      <w:pPr>
-        <w:pStyle w:val="ListParagraph"/>
-        <w:numPr>
-          <w:ilvl w:val="0"/>
-          <w:numId w:val="2"/>
-        </w:numPr>
-        <w:rPr>
-          <w:lang w:val="en-US"/>
-        </w:rPr>
-      </w:pPr>
-      <w:r>
-        <w:rPr>
-          <w:lang w:val="en-US"/>
-        </w:rPr>
-        <w:t xml:space="preserve">Special GNN paper for “normal comparison” GNN or just </w:t>
-      </w:r>
-      <w:r>
-        <w:rPr>
-          <w:lang w:val="en-US"/>
-        </w:rPr>
-        <w:t>GNN by intuition?</w:t>
-      </w:r>
-    </w:p>
-    <w:p>
-      <w:pPr>
-        <w:pStyle w:val="ListParagraph"/>
-        <w:numPr>
-          <w:ilvl w:val="0"/>
-          <w:numId w:val="2"/>
-        </w:numPr>
-        <w:rPr>
-          <w:lang w:val="en-US"/>
-        </w:rPr>
-      </w:pPr>
-      <w:r>
-        <w:rPr>
-          <w:lang w:val="en-US"/>
-        </w:rPr>
-        <w:t>I like to go into mathematical detail</w:t>
-      </w:r>
-      <w:r>
-        <w:rPr>
-          <w:lang w:val="en-US"/>
-        </w:rPr>
-        <w:t>s about the approach instead of referring to other papers as its more readable, for myself as well as for others, is that okay?</w:t>
-      </w:r>
-    </w:p>
-    <w:p>
-      <w:pPr>
-        <w:pStyle w:val="ListParagraph"/>
-        <w:numPr>
-          <w:ilvl w:val="0"/>
-          <w:numId w:val="2"/>
-        </w:numPr>
-        <w:rPr>
-          <w:lang w:val="en-US"/>
-        </w:rPr>
-      </w:pPr>
-      <w:r>
-        <w:rPr>
-          <w:lang w:val="en-US"/>
-        </w:rPr>
-        <w:t xml:space="preserve">There is no “Normal GNN” approach as they all use novel </w:t>
-      </w:r>
-      <w:r>
-        <w:rPr>
-          <w:lang w:val="en-US"/>
-        </w:rPr>
-        <w:t>approaches (first GNN for OPF in 2019)</w:t>
-      </w:r>
-      <w:r>
-        <w:rPr>
-          <w:lang w:val="en-US"/>
-        </w:rPr>
-        <w:t xml:space="preserve"> compare to </w:t>
-      </w:r>
-      <w:r>
-        <w:rPr>
-          <w:lang w:val="en-US"/>
-        </w:rPr>
-        <w:t>D</w:t>
-      </w:r>
-      <w:r>
-        <w:rPr>
-          <w:lang w:val="en-US"/>
-        </w:rPr>
-        <w:t>C OPF solver, which is traditionally used and</w:t>
-      </w:r>
-      <w:r>
-        <w:rPr>
-          <w:lang w:val="en-US"/>
-        </w:rPr>
-        <w:t xml:space="preserve"> the Newton-Raphson Algorithm for different cases</w:t>
-      </w:r>
-    </w:p>
-    <w:p>
-      <w:pPr>
-        <w:pStyle w:val="ListParagraph"/>
-        <w:numPr>
-          <w:ilvl w:val="0"/>
-          <w:numId w:val="2"/>
-        </w:numPr>
-        <w:rPr>
-          <w:lang w:val="en-US"/>
-        </w:rPr>
-      </w:pPr>
-      <w:r>
-        <w:rPr>
-          <w:lang w:val="en-US"/>
-        </w:rPr>
-        <w:t xml:space="preserve">In the GNS paper they also train on the 118 test case which performs best on the 118 </w:t>
-      </w:r>
-      <w:r>
-        <w:rPr>
-          <w:lang w:val="en-US"/>
-        </w:rPr>
-        <w:t>case. Maybe training also on the 300 test case for comparison?</w:t>
-      </w:r>
+        <w:pStyle w:val="Listenabsatz"/>
+        <w:numPr>
+          <w:ilvl w:val="0"/>
+          <w:numId w:val="2"/>
+        </w:numPr>
+        <w:rPr>
+          <w:lang w:val="en-US"/>
+        </w:rPr>
+      </w:pPr>
+      <w:r>
+        <w:rPr>
+          <w:lang w:val="en-US"/>
+        </w:rPr>
+        <w:t>Going through the model changes and clarifying if it makes sense</w:t>
+      </w:r>
+    </w:p>
+    <w:p>
+      <w:pPr>
+        <w:pStyle w:val="Listenabsatz"/>
+        <w:numPr>
+          <w:ilvl w:val="0"/>
+          <w:numId w:val="2"/>
+        </w:numPr>
+        <w:rPr>
+          <w:lang w:val="en-US"/>
+        </w:rPr>
+      </w:pPr>
+      <w:r>
+        <w:rPr>
+          <w:lang w:val="en-US"/>
+        </w:rPr>
+        <w:t>Hyperparameters</w:t>
+      </w:r>
+    </w:p>
+    <w:p>
+      <w:pPr>
+        <w:pStyle w:val="Listenabsatz"/>
+        <w:numPr>
+          <w:ilvl w:val="0"/>
+          <w:numId w:val="2"/>
+        </w:numPr>
+        <w:rPr>
+          <w:lang w:val="en-US"/>
+        </w:rPr>
+      </w:pPr>
+      <w:r>
+        <w:rPr>
+          <w:lang w:val="en-US"/>
+        </w:rPr>
+        <w:t>K=? Can there be too many K?</w:t>
+      </w:r>
+    </w:p>
+    <w:p>
+      <w:pPr>
+        <w:pStyle w:val="Listenabsatz"/>
+        <w:numPr>
+          <w:ilvl w:val="0"/>
+          <w:numId w:val="2"/>
+        </w:numPr>
+        <w:rPr>
+          <w:lang w:val="en-US"/>
+        </w:rPr>
+      </w:pPr>
+      <w:proofErr w:type="spellStart"/>
+      <w:r>
+        <w:rPr>
+          <w:lang w:val="en-US"/>
+        </w:rPr>
+        <w:t>Batch_size</w:t>
+      </w:r>
+      <w:proofErr w:type="spellEnd"/>
+      <w:r>
+        <w:rPr>
+          <w:lang w:val="en-US"/>
+        </w:rPr>
+        <w:t>=?</w:t>
+      </w:r>
+    </w:p>
+    <w:p>
+      <w:pPr>
+        <w:pStyle w:val="Listenabsatz"/>
+        <w:numPr>
+          <w:ilvl w:val="0"/>
+          <w:numId w:val="2"/>
+        </w:numPr>
+        <w:rPr>
+          <w:lang w:val="en-US"/>
+        </w:rPr>
+      </w:pPr>
+      <w:r>
+        <w:rPr>
+          <w:lang w:val="en-US"/>
+        </w:rPr>
+        <w:t>Samples to go though in one run?</w:t>
+      </w:r>
+      <w:r>
+        <w:rPr>
+          <w:lang w:val="en-US"/>
+        </w:rPr>
+        <w:t xml:space="preserve">  </w:t>
+      </w:r>
+      <w:r>
+        <w:rPr>
+          <w:lang w:val="en-US"/>
+        </w:rPr>
+        <w:sym w:font="Wingdings" w:char="F0E0"/>
+      </w:r>
+      <w:r>
+        <w:rPr>
+          <w:lang w:val="en-US"/>
+        </w:rPr>
+        <w:t xml:space="preserve"> </w:t>
+      </w:r>
+      <w:proofErr w:type="spellStart"/>
+      <w:r>
+        <w:rPr>
+          <w:lang w:val="en-US"/>
+        </w:rPr>
+        <w:t>nr_samples</w:t>
+      </w:r>
+      <w:proofErr w:type="spellEnd"/>
+      <w:r>
+        <w:rPr>
+          <w:lang w:val="en-US"/>
+        </w:rPr>
+        <w:t xml:space="preserve">, </w:t>
+      </w:r>
+      <w:proofErr w:type="spellStart"/>
+      <w:r>
+        <w:rPr>
+          <w:lang w:val="en-US"/>
+        </w:rPr>
+        <w:t>batch_size</w:t>
+      </w:r>
+      <w:proofErr w:type="spellEnd"/>
+    </w:p>
+    <w:p>
+      <w:pPr>
+        <w:pStyle w:val="Listenabsatz"/>
+        <w:numPr>
+          <w:ilvl w:val="0"/>
+          <w:numId w:val="2"/>
+        </w:numPr>
+        <w:rPr>
+          <w:lang w:val="en-US"/>
+        </w:rPr>
+      </w:pPr>
+      <w:proofErr w:type="spellStart"/>
+      <w:r>
+        <w:rPr>
+          <w:lang w:val="en-US"/>
+        </w:rPr>
+        <w:t>Backwarding</w:t>
+      </w:r>
+      <w:proofErr w:type="spellEnd"/>
+      <w:r>
+        <w:rPr>
+          <w:lang w:val="en-US"/>
+        </w:rPr>
+        <w:t xml:space="preserve"> after each batch or through all samples? </w:t>
+      </w:r>
+      <w:r>
+        <w:rPr>
+          <w:lang w:val="en-US"/>
+        </w:rPr>
+        <w:br/>
+      </w:r>
+      <w:r>
+        <w:rPr>
+          <w:lang w:val="en-US"/>
+        </w:rPr>
+        <w:sym w:font="Wingdings" w:char="F0E0"/>
+      </w:r>
+      <w:r>
+        <w:rPr>
+          <w:lang w:val="en-US"/>
+        </w:rPr>
+        <w:t xml:space="preserve"> Considering as many good updates as possible should be done</w:t>
+      </w:r>
+    </w:p>
+    <w:p>
+      <w:pPr>
+        <w:pStyle w:val="Listenabsatz"/>
+        <w:numPr>
+          <w:ilvl w:val="0"/>
+          <w:numId w:val="2"/>
+        </w:numPr>
+        <w:rPr>
+          <w:lang w:val="en-US"/>
+        </w:rPr>
+      </w:pPr>
+      <w:r>
+        <w:rPr>
+          <w:lang w:val="en-US"/>
+        </w:rPr>
+        <w:t xml:space="preserve">Sample augmentation is rather large because of common factor division to equal demand and consumption increases demand compared to original </w:t>
+      </w:r>
+      <w:r>
+        <w:rPr>
+          <w:lang w:val="en-US"/>
+        </w:rPr>
+        <w:sym w:font="Wingdings" w:char="F0E0"/>
+      </w:r>
+      <w:r>
+        <w:rPr>
+          <w:lang w:val="en-US"/>
+        </w:rPr>
+        <w:t xml:space="preserve"> Lambda is almost always &gt;0.5</w:t>
+      </w:r>
+    </w:p>
+    <w:p>
+      <w:pPr>
+        <w:pStyle w:val="Listenabsatz"/>
+        <w:numPr>
+          <w:ilvl w:val="0"/>
+          <w:numId w:val="2"/>
+        </w:numPr>
+        <w:rPr>
+          <w:lang w:val="en-US"/>
+        </w:rPr>
+      </w:pPr>
+      <w:r>
+        <w:rPr>
+          <w:lang w:val="en-US"/>
+        </w:rPr>
+        <w:t>Memory efficient loading into GPU of all BLG?</w:t>
+      </w:r>
+      <w:r>
+        <w:rPr>
+          <w:lang w:val="en-US"/>
+        </w:rPr>
+        <w:t xml:space="preserve"> </w:t>
+      </w:r>
+      <w:r>
+        <w:rPr>
+          <w:lang w:val="en-US"/>
+        </w:rPr>
+        <w:sym w:font="Wingdings" w:char="F0E0"/>
+      </w:r>
+      <w:r>
+        <w:rPr>
+          <w:lang w:val="en-US"/>
+        </w:rPr>
+        <w:t xml:space="preserve"> Faster learning in time</w:t>
+      </w:r>
+    </w:p>
+    <w:p>
+      <w:pPr>
+        <w:pStyle w:val="Listenabsatz"/>
+        <w:numPr>
+          <w:ilvl w:val="0"/>
+          <w:numId w:val="2"/>
+        </w:numPr>
+        <w:rPr>
+          <w:lang w:val="en-US"/>
+        </w:rPr>
+      </w:pPr>
+      <w:r>
+        <w:rPr>
+          <w:lang w:val="en-US"/>
+        </w:rPr>
+        <w:t xml:space="preserve">Latent dim in CGN input with phi </w:t>
+      </w:r>
+      <w:proofErr w:type="spellStart"/>
+      <w:r>
+        <w:rPr>
+          <w:lang w:val="en-US"/>
+        </w:rPr>
+        <w:t>out_dim</w:t>
+      </w:r>
+      <w:proofErr w:type="spellEnd"/>
+      <w:r>
+        <w:rPr>
+          <w:lang w:val="en-US"/>
+        </w:rPr>
+        <w:t>=1?</w:t>
+      </w:r>
+    </w:p>
+    <w:p>
+      <w:pPr>
+        <w:pStyle w:val="Listenabsatz"/>
+        <w:numPr>
+          <w:ilvl w:val="0"/>
+          <w:numId w:val="2"/>
+        </w:numPr>
+        <w:rPr>
+          <w:lang w:val="en-US"/>
+        </w:rPr>
+      </w:pPr>
     </w:p>
     <w:sectPr>
       <w:pgSz w:w="11906" w:h="16838"/>
@@ -1182,7 +1325,7 @@
 </file>
 
 <file path=word/numbering.xml><?xml version="1.0" encoding="utf-8"?>
-<w:numbering xmlns:wpc="http://schemas.microsoft.com/office/word/2010/wordprocessingCanvas" xmlns:cx="http://schemas.microsoft.com/office/drawing/2014/chartex" xmlns:cx1="http://schemas.microsoft.com/office/drawing/2015/9/8/chartex" xmlns:cx2="http://schemas.microsoft.com/office/drawing/2015/10/21/chartex" xmlns:cx3="http://schemas.microsoft.com/office/drawing/2016/5/9/chartex" xmlns:cx4="http://schemas.microsoft.com/office/drawing/2016/5/10/chartex" xmlns:cx5="http://schemas.microsoft.com/office/drawing/2016/5/11/chartex" xmlns:cx6="http://schemas.microsoft.com/office/drawing/2016/5/12/chartex" xmlns:cx7="http://schemas.microsoft.com/office/drawing/2016/5/13/chartex" xmlns:cx8="http://schemas.microsoft.com/office/drawing/2016/5/14/chartex" xmlns:mc="http://schemas.openxmlformats.org/markup-compatibility/2006" xmlns:aink="http://schemas.microsoft.com/office/drawing/2016/ink" xmlns:am3d="http://schemas.microsoft.com/office/drawing/2017/model3d" xmlns:o="urn:schemas-microsoft-com:office:office" xmlns:oel="http://schemas.microsoft.com/office/2019/extlst" xmlns:r="http://schemas.openxmlformats.org/officeDocument/2006/relationships" xmlns:m="http://schemas.openxmlformats.org/officeDocument/2006/math" xmlns:v="urn:schemas-microsoft-com:vml" xmlns:wp14="http://schemas.microsoft.com/office/word/2010/wordprocessingDrawing" xmlns:wp="http://schemas.openxmlformats.org/drawingml/2006/wordprocessingDrawing" xmlns:w10="urn:schemas-microsoft-com:office:word" xmlns:w="http://schemas.openxmlformats.org/wordprocessingml/2006/main" xmlns:w14="http://schemas.microsoft.com/office/word/2010/wordml" xmlns:w15="http://schemas.microsoft.com/office/word/2012/wordml" xmlns:w16cex="http://schemas.microsoft.com/office/word/2018/wordml/cex" xmlns:w16cid="http://schemas.microsoft.com/office/word/2016/wordml/cid" xmlns:w16="http://schemas.microsoft.com/office/word/2018/wordml" xmlns:w16sdtdh="http://schemas.microsoft.com/office/word/2020/wordml/sdtdatahash" xmlns:w16se="http://schemas.microsoft.com/office/word/2015/wordml/symex" xmlns:wpg="http://schemas.microsoft.com/office/word/2010/wordprocessingGroup" xmlns:wpi="http://schemas.microsoft.com/office/word/2010/wordprocessingInk" xmlns:wne="http://schemas.microsoft.com/office/word/2006/wordml" xmlns:wps="http://schemas.microsoft.com/office/word/2010/wordprocessingShape" mc:Ignorable="w14 w15 w16se w16cid w16 w16cex w16sdtdh wp14">
+<w:numbering xmlns:wpc="http://schemas.microsoft.com/office/word/2010/wordprocessingCanvas" xmlns:cx="http://schemas.microsoft.com/office/drawing/2014/chartex" xmlns:cx1="http://schemas.microsoft.com/office/drawing/2015/9/8/chartex" xmlns:cx2="http://schemas.microsoft.com/office/drawing/2015/10/21/chartex" xmlns:cx3="http://schemas.microsoft.com/office/drawing/2016/5/9/chartex" xmlns:cx4="http://schemas.microsoft.com/office/drawing/2016/5/10/chartex" xmlns:cx5="http://schemas.microsoft.com/office/drawing/2016/5/11/chartex" xmlns:cx6="http://schemas.microsoft.com/office/drawing/2016/5/12/chartex" xmlns:cx7="http://schemas.microsoft.com/office/drawing/2016/5/13/chartex" xmlns:cx8="http://schemas.microsoft.com/office/drawing/2016/5/14/chartex" xmlns:mc="http://schemas.openxmlformats.org/markup-compatibility/2006" xmlns:aink="http://schemas.microsoft.com/office/drawing/2016/ink" xmlns:am3d="http://schemas.microsoft.com/office/drawing/2017/model3d" xmlns:o="urn:schemas-microsoft-com:office:office" xmlns:oel="http://schemas.microsoft.com/office/2019/extlst" xmlns:r="http://schemas.openxmlformats.org/officeDocument/2006/relationships" xmlns:m="http://schemas.openxmlformats.org/officeDocument/2006/math" xmlns:v="urn:schemas-microsoft-com:vml" xmlns:wp14="http://schemas.microsoft.com/office/word/2010/wordprocessingDrawing" xmlns:wp="http://schemas.openxmlformats.org/drawingml/2006/wordprocessingDrawing" xmlns:w10="urn:schemas-microsoft-com:office:word" xmlns:w="http://schemas.openxmlformats.org/wordprocessingml/2006/main" xmlns:w14="http://schemas.microsoft.com/office/word/2010/wordml" xmlns:w15="http://schemas.microsoft.com/office/word/2012/wordml" xmlns:w16cex="http://schemas.microsoft.com/office/word/2018/wordml/cex" xmlns:w16cid="http://schemas.microsoft.com/office/word/2016/wordml/cid" xmlns:w16="http://schemas.microsoft.com/office/word/2018/wordml" xmlns:w16du="http://schemas.microsoft.com/office/word/2023/wordml/word16du" xmlns:w16sdtdh="http://schemas.microsoft.com/office/word/2020/wordml/sdtdatahash" xmlns:w16se="http://schemas.microsoft.com/office/word/2015/wordml/symex" xmlns:wpg="http://schemas.microsoft.com/office/word/2010/wordprocessingGroup" xmlns:wpi="http://schemas.microsoft.com/office/word/2010/wordprocessingInk" xmlns:wne="http://schemas.microsoft.com/office/word/2006/wordml" xmlns:wps="http://schemas.microsoft.com/office/word/2010/wordprocessingShape" mc:Ignorable="w14 w15 w16se w16cid w16 w16cex w16sdtdh w16du wp14">
   <w:abstractNum w:abstractNumId="0" w15:restartNumberingAfterBreak="0">
     <w:nsid w:val="0DD846A6"/>
     <w:multiLevelType w:val="hybridMultilevel"/>
@@ -1417,7 +1560,7 @@
 </file>
 
 <file path=word/styles.xml><?xml version="1.0" encoding="utf-8"?>
-<w:styles xmlns:mc="http://schemas.openxmlformats.org/markup-compatibility/2006" xmlns:r="http://schemas.openxmlformats.org/officeDocument/2006/relationships" xmlns:w="http://schemas.openxmlformats.org/wordprocessingml/2006/main" xmlns:w14="http://schemas.microsoft.com/office/word/2010/wordml" xmlns:w15="http://schemas.microsoft.com/office/word/2012/wordml" xmlns:w16cex="http://schemas.microsoft.com/office/word/2018/wordml/cex" xmlns:w16cid="http://schemas.microsoft.com/office/word/2016/wordml/cid" xmlns:w16="http://schemas.microsoft.com/office/word/2018/wordml" xmlns:w16sdtdh="http://schemas.microsoft.com/office/word/2020/wordml/sdtdatahash" xmlns:w16se="http://schemas.microsoft.com/office/word/2015/wordml/symex" mc:Ignorable="w14 w15 w16se w16cid w16 w16cex w16sdtdh">
+<w:styles xmlns:mc="http://schemas.openxmlformats.org/markup-compatibility/2006" xmlns:r="http://schemas.openxmlformats.org/officeDocument/2006/relationships" xmlns:w="http://schemas.openxmlformats.org/wordprocessingml/2006/main" xmlns:w14="http://schemas.microsoft.com/office/word/2010/wordml" xmlns:w15="http://schemas.microsoft.com/office/word/2012/wordml" xmlns:w16cex="http://schemas.microsoft.com/office/word/2018/wordml/cex" xmlns:w16cid="http://schemas.microsoft.com/office/word/2016/wordml/cid" xmlns:w16="http://schemas.microsoft.com/office/word/2018/wordml" xmlns:w16du="http://schemas.microsoft.com/office/word/2023/wordml/word16du" xmlns:w16sdtdh="http://schemas.microsoft.com/office/word/2020/wordml/sdtdatahash" xmlns:w16se="http://schemas.microsoft.com/office/word/2015/wordml/symex" mc:Ignorable="w14 w15 w16se w16cid w16 w16cex w16sdtdh w16du">
   <w:docDefaults>
     <w:rPrDefault>
       <w:rPr>
@@ -1813,7 +1956,7 @@
     <w:lsdException w:name="Unresolved Mention" w:semiHidden="1" w:unhideWhenUsed="1"/>
     <w:lsdException w:name="Smart Link" w:semiHidden="1" w:unhideWhenUsed="1"/>
   </w:latentStyles>
-  <w:style w:type="paragraph" w:default="1" w:styleId="Normal">
+  <w:style w:type="paragraph" w:default="1" w:styleId="Standard">
     <w:name w:val="Normal"/>
     <w:qFormat/>
     <w:rsid w:val="008D4101"/>
@@ -1827,13 +1970,13 @@
       <w14:ligatures w14:val="none"/>
     </w:rPr>
   </w:style>
-  <w:style w:type="character" w:default="1" w:styleId="DefaultParagraphFont">
+  <w:style w:type="character" w:default="1" w:styleId="Absatz-Standardschriftart">
     <w:name w:val="Default Paragraph Font"/>
     <w:uiPriority w:val="1"/>
     <w:semiHidden/>
     <w:unhideWhenUsed/>
   </w:style>
-  <w:style w:type="table" w:default="1" w:styleId="TableNormal">
+  <w:style w:type="table" w:default="1" w:styleId="NormaleTabelle">
     <w:name w:val="Normal Table"/>
     <w:uiPriority w:val="99"/>
     <w:semiHidden/>
@@ -1848,15 +1991,15 @@
       </w:tblCellMar>
     </w:tblPr>
   </w:style>
-  <w:style w:type="numbering" w:default="1" w:styleId="NoList">
+  <w:style w:type="numbering" w:default="1" w:styleId="KeineListe">
     <w:name w:val="No List"/>
     <w:uiPriority w:val="99"/>
     <w:semiHidden/>
     <w:unhideWhenUsed/>
   </w:style>
-  <w:style w:type="paragraph" w:styleId="ListParagraph">
+  <w:style w:type="paragraph" w:styleId="Listenabsatz">
     <w:name w:val="List Paragraph"/>
-    <w:basedOn w:val="Normal"/>
+    <w:basedOn w:val="Standard"/>
     <w:uiPriority w:val="34"/>
     <w:qFormat/>
     <w:rsid w:val="004D0240"/>
@@ -1867,7 +2010,7 @@
   </w:style>
   <w:style w:type="character" w:styleId="Hyperlink">
     <w:name w:val="Hyperlink"/>
-    <w:basedOn w:val="DefaultParagraphFont"/>
+    <w:basedOn w:val="Absatz-Standardschriftart"/>
     <w:uiPriority w:val="99"/>
     <w:unhideWhenUsed/>
     <w:rsid w:val="007B4B10"/>
@@ -1876,9 +2019,9 @@
       <w:u w:val="single"/>
     </w:rPr>
   </w:style>
-  <w:style w:type="character" w:styleId="UnresolvedMention">
+  <w:style w:type="character" w:styleId="NichtaufgelsteErwhnung">
     <w:name w:val="Unresolved Mention"/>
-    <w:basedOn w:val="DefaultParagraphFont"/>
+    <w:basedOn w:val="Absatz-Standardschriftart"/>
     <w:uiPriority w:val="99"/>
     <w:semiHidden/>
     <w:unhideWhenUsed/>
@@ -1888,9 +2031,9 @@
       <w:shd w:val="clear" w:color="auto" w:fill="E1DFDD"/>
     </w:rPr>
   </w:style>
-  <w:style w:type="character" w:styleId="FollowedHyperlink">
+  <w:style w:type="character" w:styleId="BesuchterLink">
     <w:name w:val="FollowedHyperlink"/>
-    <w:basedOn w:val="DefaultParagraphFont"/>
+    <w:basedOn w:val="Absatz-Standardschriftart"/>
     <w:uiPriority w:val="99"/>
     <w:semiHidden/>
     <w:unhideWhenUsed/>

</xml_diff>